<commit_message>
Template changed, selected dropdown text is black
</commit_message>
<xml_diff>
--- a/src/assets/template/ServiceContractTemplate.docx
+++ b/src/assets/template/ServiceContractTemplate.docx
@@ -1470,7 +1470,14 @@
                 <w:noProof/>
                 <w:color w:val="000000"/>
               </w:rPr>
-              <w:t>$   0.00</w:t>
+              <w:t xml:space="preserve">$   </w:t>
+            </w:r>
+            <w:r>
+              <w:rPr>
+                <w:noProof/>
+                <w:color w:val="000000"/>
+              </w:rPr>
+              <w:t>0.00</w:t>
             </w:r>
             <w:r>
               <w:rPr>
@@ -1517,6 +1524,7 @@
             </w:placeholder>
             <w:temporary/>
             <w:showingPlcHdr/>
+            <w15:color w:val="000000"/>
             <w:dropDownList>
               <w:listItem w:displayText=" " w:value=" "/>
               <w:listItem w:displayText="Annually" w:value="Annually"/>
@@ -1555,9 +1563,6 @@
                   </w:rPr>
                 </w:pPr>
                 <w:r>
-                  <w:rPr>
-                    <w:color w:val="808080" w:themeColor="background1" w:themeShade="80"/>
-                  </w:rPr>
                   <w:t xml:space="preserve">Select </w:t>
                 </w:r>
               </w:p>
@@ -1615,6 +1620,7 @@
                 <w:r>
                   <w:rPr>
                     <w:rStyle w:val="PlaceholderText"/>
+                    <w:color w:val="auto"/>
                   </w:rPr>
                   <w:t>Select</w:t>
                 </w:r>
@@ -1763,7 +1769,14 @@
                 <w:noProof/>
                 <w:color w:val="000000"/>
               </w:rPr>
-              <w:t>$   0.00</w:t>
+              <w:t xml:space="preserve">$   </w:t>
+            </w:r>
+            <w:r>
+              <w:rPr>
+                <w:noProof/>
+                <w:color w:val="000000"/>
+              </w:rPr>
+              <w:t>0.00</w:t>
             </w:r>
             <w:r>
               <w:rPr>
@@ -1797,12 +1810,6 @@
                 <w:color w:val="000000"/>
               </w:rPr>
             </w:pPr>
-            <w:r>
-              <w:rPr>
-                <w:color w:val="000000"/>
-              </w:rPr>
-              <w:t> </w:t>
-            </w:r>
           </w:p>
         </w:tc>
         <w:sdt>
@@ -1816,6 +1823,7 @@
             </w:placeholder>
             <w:temporary/>
             <w:showingPlcHdr/>
+            <w15:color w:val="000000"/>
             <w:dropDownList>
               <w:listItem w:displayText=" " w:value=" "/>
               <w:listItem w:displayText="Annually" w:value="Annually"/>
@@ -1854,9 +1862,6 @@
                   </w:rPr>
                 </w:pPr>
                 <w:r>
-                  <w:rPr>
-                    <w:color w:val="808080" w:themeColor="background1" w:themeShade="80"/>
-                  </w:rPr>
                   <w:t xml:space="preserve">Select </w:t>
                 </w:r>
               </w:p>
@@ -1908,6 +1913,7 @@
                 <w:r>
                   <w:rPr>
                     <w:rStyle w:val="PlaceholderText"/>
+                    <w:color w:val="auto"/>
                   </w:rPr>
                   <w:t>Select</w:t>
                 </w:r>
@@ -2141,9 +2147,6 @@
                   </w:rPr>
                 </w:pPr>
                 <w:r>
-                  <w:rPr>
-                    <w:color w:val="808080" w:themeColor="background1" w:themeShade="80"/>
-                  </w:rPr>
                   <w:t xml:space="preserve">Select </w:t>
                 </w:r>
               </w:p>
@@ -2195,6 +2198,7 @@
                 <w:r>
                   <w:rPr>
                     <w:rStyle w:val="PlaceholderText"/>
+                    <w:color w:val="auto"/>
                   </w:rPr>
                   <w:t>Select</w:t>
                 </w:r>
@@ -2434,9 +2438,6 @@
                   </w:rPr>
                 </w:pPr>
                 <w:r>
-                  <w:rPr>
-                    <w:color w:val="808080" w:themeColor="background1" w:themeShade="80"/>
-                  </w:rPr>
                   <w:t xml:space="preserve">Select </w:t>
                 </w:r>
               </w:p>
@@ -2488,6 +2489,7 @@
                 <w:r>
                   <w:rPr>
                     <w:rStyle w:val="PlaceholderText"/>
+                    <w:color w:val="auto"/>
                   </w:rPr>
                   <w:t>Select</w:t>
                 </w:r>
@@ -2727,9 +2729,6 @@
                   </w:rPr>
                 </w:pPr>
                 <w:r>
-                  <w:rPr>
-                    <w:color w:val="808080" w:themeColor="background1" w:themeShade="80"/>
-                  </w:rPr>
                   <w:t xml:space="preserve">Select </w:t>
                 </w:r>
               </w:p>
@@ -2781,6 +2780,7 @@
                 <w:r>
                   <w:rPr>
                     <w:rStyle w:val="PlaceholderText"/>
+                    <w:color w:val="auto"/>
                   </w:rPr>
                   <w:t>Select</w:t>
                 </w:r>
@@ -3020,9 +3020,6 @@
                   </w:rPr>
                 </w:pPr>
                 <w:r>
-                  <w:rPr>
-                    <w:color w:val="808080" w:themeColor="background1" w:themeShade="80"/>
-                  </w:rPr>
                   <w:t xml:space="preserve">Select </w:t>
                 </w:r>
               </w:p>
@@ -3080,6 +3077,7 @@
                 <w:r>
                   <w:rPr>
                     <w:rStyle w:val="PlaceholderText"/>
+                    <w:color w:val="auto"/>
                   </w:rPr>
                   <w:t>Select</w:t>
                 </w:r>
@@ -3319,9 +3317,6 @@
                   </w:rPr>
                 </w:pPr>
                 <w:r>
-                  <w:rPr>
-                    <w:color w:val="808080" w:themeColor="background1" w:themeShade="80"/>
-                  </w:rPr>
                   <w:t xml:space="preserve">Select </w:t>
                 </w:r>
               </w:p>
@@ -3379,6 +3374,7 @@
                 <w:r>
                   <w:rPr>
                     <w:rStyle w:val="PlaceholderText"/>
+                    <w:color w:val="auto"/>
                   </w:rPr>
                   <w:t>Select</w:t>
                 </w:r>
@@ -3618,9 +3614,6 @@
                   </w:rPr>
                 </w:pPr>
                 <w:r>
-                  <w:rPr>
-                    <w:color w:val="808080" w:themeColor="background1" w:themeShade="80"/>
-                  </w:rPr>
                   <w:t xml:space="preserve">Select </w:t>
                 </w:r>
               </w:p>
@@ -3678,6 +3671,7 @@
                 <w:r>
                   <w:rPr>
                     <w:rStyle w:val="PlaceholderText"/>
+                    <w:color w:val="auto"/>
                   </w:rPr>
                   <w:t>Select</w:t>
                 </w:r>
@@ -3917,9 +3911,6 @@
                   </w:rPr>
                 </w:pPr>
                 <w:r>
-                  <w:rPr>
-                    <w:color w:val="808080" w:themeColor="background1" w:themeShade="80"/>
-                  </w:rPr>
                   <w:t xml:space="preserve">Select </w:t>
                 </w:r>
               </w:p>
@@ -3977,6 +3968,7 @@
                 <w:r>
                   <w:rPr>
                     <w:rStyle w:val="PlaceholderText"/>
+                    <w:color w:val="auto"/>
                   </w:rPr>
                   <w:t>Select</w:t>
                 </w:r>
@@ -4216,9 +4208,6 @@
                   </w:rPr>
                 </w:pPr>
                 <w:r>
-                  <w:rPr>
-                    <w:color w:val="808080" w:themeColor="background1" w:themeShade="80"/>
-                  </w:rPr>
                   <w:t xml:space="preserve">Select </w:t>
                 </w:r>
               </w:p>
@@ -4276,6 +4265,7 @@
                 <w:r>
                   <w:rPr>
                     <w:rStyle w:val="PlaceholderText"/>
+                    <w:color w:val="auto"/>
                   </w:rPr>
                   <w:t>Select</w:t>
                 </w:r>
@@ -17510,7 +17500,7 @@
       <w:docPartBody>
         <w:p>
           <w:pPr>
-            <w:pStyle w:val="AF43CFB92B0C472D99E067E6C40B8AA26"/>
+            <w:pStyle w:val="AF43CFB92B0C472D99E067E6C40B8AA2"/>
           </w:pPr>
           <w:r>
             <w:rPr>
@@ -17539,7 +17529,7 @@
       <w:docPartBody>
         <w:p>
           <w:pPr>
-            <w:pStyle w:val="620E7E2A861547D0BC87B5978D16F9AC1"/>
+            <w:pStyle w:val="620E7E2A861547D0BC87B5978D16F9AC"/>
           </w:pPr>
           <w:r>
             <w:rPr>
@@ -17568,7 +17558,7 @@
       <w:docPartBody>
         <w:p>
           <w:pPr>
-            <w:pStyle w:val="E6E5FAD5D66B4904AEC897FDB89CE7D6"/>
+            <w:pStyle w:val="E6E5FAD5D66B4904AEC897FDB89CE7D61"/>
           </w:pPr>
           <w:r>
             <w:rPr>
@@ -17597,7 +17587,7 @@
       <w:docPartBody>
         <w:p>
           <w:pPr>
-            <w:pStyle w:val="91A09D796CE14D50BA8FC4A9B24D79AD"/>
+            <w:pStyle w:val="91A09D796CE14D50BA8FC4A9B24D79AD1"/>
           </w:pPr>
           <w:r>
             <w:rPr>
@@ -17626,7 +17616,7 @@
       <w:docPartBody>
         <w:p>
           <w:pPr>
-            <w:pStyle w:val="60AB4B7E6844462FA5E9C5DC28F9CD2F"/>
+            <w:pStyle w:val="60AB4B7E6844462FA5E9C5DC28F9CD2F1"/>
           </w:pPr>
           <w:r>
             <w:rPr>
@@ -17655,7 +17645,7 @@
       <w:docPartBody>
         <w:p>
           <w:pPr>
-            <w:pStyle w:val="EE5FBFAC9C6F47FEB75BD1FB27528A91"/>
+            <w:pStyle w:val="EE5FBFAC9C6F47FEB75BD1FB27528A911"/>
           </w:pPr>
           <w:r>
             <w:rPr>
@@ -17684,7 +17674,7 @@
       <w:docPartBody>
         <w:p>
           <w:pPr>
-            <w:pStyle w:val="F6BC990892B447AAA7FFC02C80499566"/>
+            <w:pStyle w:val="F6BC990892B447AAA7FFC02C804995661"/>
           </w:pPr>
           <w:r>
             <w:rPr>
@@ -17713,7 +17703,7 @@
       <w:docPartBody>
         <w:p>
           <w:pPr>
-            <w:pStyle w:val="1BCABAC0D2AE41839A26BD761040AC2A"/>
+            <w:pStyle w:val="1BCABAC0D2AE41839A26BD761040AC2A1"/>
           </w:pPr>
           <w:r>
             <w:rPr>
@@ -17742,7 +17732,7 @@
       <w:docPartBody>
         <w:p>
           <w:pPr>
-            <w:pStyle w:val="FCC24AD14AE3482EA9BCB5D280B88EA6"/>
+            <w:pStyle w:val="FCC24AD14AE3482EA9BCB5D280B88EA61"/>
           </w:pPr>
           <w:r>
             <w:rPr>
@@ -17771,7 +17761,7 @@
       <w:docPartBody>
         <w:p>
           <w:pPr>
-            <w:pStyle w:val="2CE1EEA917944E6CA3810B9772FFBE27"/>
+            <w:pStyle w:val="2CE1EEA917944E6CA3810B9772FFBE271"/>
           </w:pPr>
           <w:r>
             <w:rPr>
@@ -17800,7 +17790,7 @@
       <w:docPartBody>
         <w:p>
           <w:pPr>
-            <w:pStyle w:val="32BEEDDED7AF490292BDF375CA239D34"/>
+            <w:pStyle w:val="32BEEDDED7AF490292BDF375CA239D341"/>
           </w:pPr>
           <w:r>
             <w:rPr>
@@ -17829,7 +17819,7 @@
       <w:docPartBody>
         <w:p>
           <w:pPr>
-            <w:pStyle w:val="86698AB5F3E3419D88B615480D83C271"/>
+            <w:pStyle w:val="86698AB5F3E3419D88B615480D83C2711"/>
           </w:pPr>
           <w:r>
             <w:rPr>
@@ -17858,7 +17848,7 @@
       <w:docPartBody>
         <w:p>
           <w:pPr>
-            <w:pStyle w:val="CD57C66C0FE74E8EA59D79A537BD7619"/>
+            <w:pStyle w:val="CD57C66C0FE74E8EA59D79A537BD76191"/>
           </w:pPr>
           <w:r>
             <w:rPr>
@@ -17887,7 +17877,7 @@
       <w:docPartBody>
         <w:p>
           <w:pPr>
-            <w:pStyle w:val="078D80B7623046A78E195E2DFC9C99AC"/>
+            <w:pStyle w:val="078D80B7623046A78E195E2DFC9C99AC1"/>
           </w:pPr>
           <w:r>
             <w:rPr>
@@ -17916,7 +17906,7 @@
       <w:docPartBody>
         <w:p>
           <w:pPr>
-            <w:pStyle w:val="CC92FD70B66D4342B912A3B6233B65F9"/>
+            <w:pStyle w:val="CC92FD70B66D4342B912A3B6233B65F91"/>
           </w:pPr>
           <w:r>
             <w:rPr>
@@ -17945,7 +17935,7 @@
       <w:docPartBody>
         <w:p>
           <w:pPr>
-            <w:pStyle w:val="607311314B7C47B2B9B3835FD1441C0A"/>
+            <w:pStyle w:val="607311314B7C47B2B9B3835FD1441C0A1"/>
           </w:pPr>
           <w:r>
             <w:rPr>
@@ -17974,7 +17964,7 @@
       <w:docPartBody>
         <w:p>
           <w:pPr>
-            <w:pStyle w:val="36EB14FCCBC5474EA4837625D9839510"/>
+            <w:pStyle w:val="36EB14FCCBC5474EA4837625D98395101"/>
           </w:pPr>
           <w:r>
             <w:rPr>
@@ -18003,7 +17993,7 @@
       <w:docPartBody>
         <w:p>
           <w:pPr>
-            <w:pStyle w:val="ADEDA14E7AC04F11B6D4E5373F8CD2E4"/>
+            <w:pStyle w:val="ADEDA14E7AC04F11B6D4E5373F8CD2E41"/>
           </w:pPr>
           <w:r>
             <w:rPr>
@@ -18032,7 +18022,7 @@
       <w:docPartBody>
         <w:p>
           <w:pPr>
-            <w:pStyle w:val="FFFED7FE0CFD4188BAA384DCEECEFFD2"/>
+            <w:pStyle w:val="FFFED7FE0CFD4188BAA384DCEECEFFD21"/>
           </w:pPr>
           <w:r>
             <w:rPr>
@@ -18061,7 +18051,7 @@
       <w:docPartBody>
         <w:p>
           <w:pPr>
-            <w:pStyle w:val="2C4999F566824229B6CEDEED7A7FF20F"/>
+            <w:pStyle w:val="2C4999F566824229B6CEDEED7A7FF20F1"/>
           </w:pPr>
           <w:r>
             <w:rPr>
@@ -18169,7 +18159,9 @@
     <w:rsid w:val="00AC27DA"/>
     <w:rsid w:val="00BB2DFB"/>
     <w:rsid w:val="00D10089"/>
+    <w:rsid w:val="00D3708B"/>
     <w:rsid w:val="00E26348"/>
+    <w:rsid w:val="00E955CB"/>
     <w:rsid w:val="00FB19CF"/>
   </w:rsids>
   <m:mathPr>
@@ -18624,7 +18616,7 @@
     <w:basedOn w:val="DefaultParagraphFont"/>
     <w:uiPriority w:val="99"/>
     <w:semiHidden/>
-    <w:rsid w:val="00E26348"/>
+    <w:rsid w:val="00D3708B"/>
     <w:rPr>
       <w:color w:val="808080"/>
     </w:rPr>
@@ -18732,6 +18724,326 @@
   <w:style w:type="paragraph" w:customStyle="1" w:styleId="2C4999F566824229B6CEDEED7A7FF20F">
     <w:name w:val="2C4999F566824229B6CEDEED7A7FF20F"/>
     <w:rsid w:val="002C39C8"/>
+  </w:style>
+  <w:style w:type="paragraph" w:customStyle="1" w:styleId="AF43CFB92B0C472D99E067E6C40B8AA2">
+    <w:name w:val="AF43CFB92B0C472D99E067E6C40B8AA2"/>
+    <w:rsid w:val="00D3708B"/>
+    <w:pPr>
+      <w:widowControl w:val="0"/>
+      <w:autoSpaceDE w:val="0"/>
+      <w:autoSpaceDN w:val="0"/>
+      <w:adjustRightInd w:val="0"/>
+      <w:spacing w:after="0" w:line="240" w:lineRule="auto"/>
+    </w:pPr>
+    <w:rPr>
+      <w:rFonts w:ascii="Times New Roman" w:eastAsia="Times New Roman" w:hAnsi="Times New Roman" w:cs="Times New Roman"/>
+      <w:sz w:val="24"/>
+      <w:szCs w:val="24"/>
+    </w:rPr>
+  </w:style>
+  <w:style w:type="paragraph" w:customStyle="1" w:styleId="620E7E2A861547D0BC87B5978D16F9AC">
+    <w:name w:val="620E7E2A861547D0BC87B5978D16F9AC"/>
+    <w:rsid w:val="00D3708B"/>
+    <w:pPr>
+      <w:widowControl w:val="0"/>
+      <w:autoSpaceDE w:val="0"/>
+      <w:autoSpaceDN w:val="0"/>
+      <w:adjustRightInd w:val="0"/>
+      <w:spacing w:after="0" w:line="240" w:lineRule="auto"/>
+    </w:pPr>
+    <w:rPr>
+      <w:rFonts w:ascii="Times New Roman" w:eastAsia="Times New Roman" w:hAnsi="Times New Roman" w:cs="Times New Roman"/>
+      <w:sz w:val="24"/>
+      <w:szCs w:val="24"/>
+    </w:rPr>
+  </w:style>
+  <w:style w:type="paragraph" w:customStyle="1" w:styleId="86698AB5F3E3419D88B615480D83C2711">
+    <w:name w:val="86698AB5F3E3419D88B615480D83C2711"/>
+    <w:rsid w:val="00D3708B"/>
+    <w:pPr>
+      <w:widowControl w:val="0"/>
+      <w:autoSpaceDE w:val="0"/>
+      <w:autoSpaceDN w:val="0"/>
+      <w:adjustRightInd w:val="0"/>
+      <w:spacing w:after="0" w:line="240" w:lineRule="auto"/>
+    </w:pPr>
+    <w:rPr>
+      <w:rFonts w:ascii="Times New Roman" w:eastAsia="Times New Roman" w:hAnsi="Times New Roman" w:cs="Times New Roman"/>
+      <w:sz w:val="24"/>
+      <w:szCs w:val="24"/>
+    </w:rPr>
+  </w:style>
+  <w:style w:type="paragraph" w:customStyle="1" w:styleId="E6E5FAD5D66B4904AEC897FDB89CE7D61">
+    <w:name w:val="E6E5FAD5D66B4904AEC897FDB89CE7D61"/>
+    <w:rsid w:val="00D3708B"/>
+    <w:pPr>
+      <w:widowControl w:val="0"/>
+      <w:autoSpaceDE w:val="0"/>
+      <w:autoSpaceDN w:val="0"/>
+      <w:adjustRightInd w:val="0"/>
+      <w:spacing w:after="0" w:line="240" w:lineRule="auto"/>
+    </w:pPr>
+    <w:rPr>
+      <w:rFonts w:ascii="Times New Roman" w:eastAsia="Times New Roman" w:hAnsi="Times New Roman" w:cs="Times New Roman"/>
+      <w:sz w:val="24"/>
+      <w:szCs w:val="24"/>
+    </w:rPr>
+  </w:style>
+  <w:style w:type="paragraph" w:customStyle="1" w:styleId="CD57C66C0FE74E8EA59D79A537BD76191">
+    <w:name w:val="CD57C66C0FE74E8EA59D79A537BD76191"/>
+    <w:rsid w:val="00D3708B"/>
+    <w:pPr>
+      <w:widowControl w:val="0"/>
+      <w:autoSpaceDE w:val="0"/>
+      <w:autoSpaceDN w:val="0"/>
+      <w:adjustRightInd w:val="0"/>
+      <w:spacing w:after="0" w:line="240" w:lineRule="auto"/>
+    </w:pPr>
+    <w:rPr>
+      <w:rFonts w:ascii="Times New Roman" w:eastAsia="Times New Roman" w:hAnsi="Times New Roman" w:cs="Times New Roman"/>
+      <w:sz w:val="24"/>
+      <w:szCs w:val="24"/>
+    </w:rPr>
+  </w:style>
+  <w:style w:type="paragraph" w:customStyle="1" w:styleId="91A09D796CE14D50BA8FC4A9B24D79AD1">
+    <w:name w:val="91A09D796CE14D50BA8FC4A9B24D79AD1"/>
+    <w:rsid w:val="00D3708B"/>
+    <w:pPr>
+      <w:widowControl w:val="0"/>
+      <w:autoSpaceDE w:val="0"/>
+      <w:autoSpaceDN w:val="0"/>
+      <w:adjustRightInd w:val="0"/>
+      <w:spacing w:after="0" w:line="240" w:lineRule="auto"/>
+    </w:pPr>
+    <w:rPr>
+      <w:rFonts w:ascii="Times New Roman" w:eastAsia="Times New Roman" w:hAnsi="Times New Roman" w:cs="Times New Roman"/>
+      <w:sz w:val="24"/>
+      <w:szCs w:val="24"/>
+    </w:rPr>
+  </w:style>
+  <w:style w:type="paragraph" w:customStyle="1" w:styleId="078D80B7623046A78E195E2DFC9C99AC1">
+    <w:name w:val="078D80B7623046A78E195E2DFC9C99AC1"/>
+    <w:rsid w:val="00D3708B"/>
+    <w:pPr>
+      <w:widowControl w:val="0"/>
+      <w:autoSpaceDE w:val="0"/>
+      <w:autoSpaceDN w:val="0"/>
+      <w:adjustRightInd w:val="0"/>
+      <w:spacing w:after="0" w:line="240" w:lineRule="auto"/>
+    </w:pPr>
+    <w:rPr>
+      <w:rFonts w:ascii="Times New Roman" w:eastAsia="Times New Roman" w:hAnsi="Times New Roman" w:cs="Times New Roman"/>
+      <w:sz w:val="24"/>
+      <w:szCs w:val="24"/>
+    </w:rPr>
+  </w:style>
+  <w:style w:type="paragraph" w:customStyle="1" w:styleId="60AB4B7E6844462FA5E9C5DC28F9CD2F1">
+    <w:name w:val="60AB4B7E6844462FA5E9C5DC28F9CD2F1"/>
+    <w:rsid w:val="00D3708B"/>
+    <w:pPr>
+      <w:widowControl w:val="0"/>
+      <w:autoSpaceDE w:val="0"/>
+      <w:autoSpaceDN w:val="0"/>
+      <w:adjustRightInd w:val="0"/>
+      <w:spacing w:after="0" w:line="240" w:lineRule="auto"/>
+    </w:pPr>
+    <w:rPr>
+      <w:rFonts w:ascii="Times New Roman" w:eastAsia="Times New Roman" w:hAnsi="Times New Roman" w:cs="Times New Roman"/>
+      <w:sz w:val="24"/>
+      <w:szCs w:val="24"/>
+    </w:rPr>
+  </w:style>
+  <w:style w:type="paragraph" w:customStyle="1" w:styleId="CC92FD70B66D4342B912A3B6233B65F91">
+    <w:name w:val="CC92FD70B66D4342B912A3B6233B65F91"/>
+    <w:rsid w:val="00D3708B"/>
+    <w:pPr>
+      <w:widowControl w:val="0"/>
+      <w:autoSpaceDE w:val="0"/>
+      <w:autoSpaceDN w:val="0"/>
+      <w:adjustRightInd w:val="0"/>
+      <w:spacing w:after="0" w:line="240" w:lineRule="auto"/>
+    </w:pPr>
+    <w:rPr>
+      <w:rFonts w:ascii="Times New Roman" w:eastAsia="Times New Roman" w:hAnsi="Times New Roman" w:cs="Times New Roman"/>
+      <w:sz w:val="24"/>
+      <w:szCs w:val="24"/>
+    </w:rPr>
+  </w:style>
+  <w:style w:type="paragraph" w:customStyle="1" w:styleId="EE5FBFAC9C6F47FEB75BD1FB27528A911">
+    <w:name w:val="EE5FBFAC9C6F47FEB75BD1FB27528A911"/>
+    <w:rsid w:val="00D3708B"/>
+    <w:pPr>
+      <w:widowControl w:val="0"/>
+      <w:autoSpaceDE w:val="0"/>
+      <w:autoSpaceDN w:val="0"/>
+      <w:adjustRightInd w:val="0"/>
+      <w:spacing w:after="0" w:line="240" w:lineRule="auto"/>
+    </w:pPr>
+    <w:rPr>
+      <w:rFonts w:ascii="Times New Roman" w:eastAsia="Times New Roman" w:hAnsi="Times New Roman" w:cs="Times New Roman"/>
+      <w:sz w:val="24"/>
+      <w:szCs w:val="24"/>
+    </w:rPr>
+  </w:style>
+  <w:style w:type="paragraph" w:customStyle="1" w:styleId="607311314B7C47B2B9B3835FD1441C0A1">
+    <w:name w:val="607311314B7C47B2B9B3835FD1441C0A1"/>
+    <w:rsid w:val="00D3708B"/>
+    <w:pPr>
+      <w:widowControl w:val="0"/>
+      <w:autoSpaceDE w:val="0"/>
+      <w:autoSpaceDN w:val="0"/>
+      <w:adjustRightInd w:val="0"/>
+      <w:spacing w:after="0" w:line="240" w:lineRule="auto"/>
+    </w:pPr>
+    <w:rPr>
+      <w:rFonts w:ascii="Times New Roman" w:eastAsia="Times New Roman" w:hAnsi="Times New Roman" w:cs="Times New Roman"/>
+      <w:sz w:val="24"/>
+      <w:szCs w:val="24"/>
+    </w:rPr>
+  </w:style>
+  <w:style w:type="paragraph" w:customStyle="1" w:styleId="F6BC990892B447AAA7FFC02C804995661">
+    <w:name w:val="F6BC990892B447AAA7FFC02C804995661"/>
+    <w:rsid w:val="00D3708B"/>
+    <w:pPr>
+      <w:widowControl w:val="0"/>
+      <w:autoSpaceDE w:val="0"/>
+      <w:autoSpaceDN w:val="0"/>
+      <w:adjustRightInd w:val="0"/>
+      <w:spacing w:after="0" w:line="240" w:lineRule="auto"/>
+    </w:pPr>
+    <w:rPr>
+      <w:rFonts w:ascii="Times New Roman" w:eastAsia="Times New Roman" w:hAnsi="Times New Roman" w:cs="Times New Roman"/>
+      <w:sz w:val="24"/>
+      <w:szCs w:val="24"/>
+    </w:rPr>
+  </w:style>
+  <w:style w:type="paragraph" w:customStyle="1" w:styleId="36EB14FCCBC5474EA4837625D98395101">
+    <w:name w:val="36EB14FCCBC5474EA4837625D98395101"/>
+    <w:rsid w:val="00D3708B"/>
+    <w:pPr>
+      <w:widowControl w:val="0"/>
+      <w:autoSpaceDE w:val="0"/>
+      <w:autoSpaceDN w:val="0"/>
+      <w:adjustRightInd w:val="0"/>
+      <w:spacing w:after="0" w:line="240" w:lineRule="auto"/>
+    </w:pPr>
+    <w:rPr>
+      <w:rFonts w:ascii="Times New Roman" w:eastAsia="Times New Roman" w:hAnsi="Times New Roman" w:cs="Times New Roman"/>
+      <w:sz w:val="24"/>
+      <w:szCs w:val="24"/>
+    </w:rPr>
+  </w:style>
+  <w:style w:type="paragraph" w:customStyle="1" w:styleId="1BCABAC0D2AE41839A26BD761040AC2A1">
+    <w:name w:val="1BCABAC0D2AE41839A26BD761040AC2A1"/>
+    <w:rsid w:val="00D3708B"/>
+    <w:pPr>
+      <w:widowControl w:val="0"/>
+      <w:autoSpaceDE w:val="0"/>
+      <w:autoSpaceDN w:val="0"/>
+      <w:adjustRightInd w:val="0"/>
+      <w:spacing w:after="0" w:line="240" w:lineRule="auto"/>
+    </w:pPr>
+    <w:rPr>
+      <w:rFonts w:ascii="Times New Roman" w:eastAsia="Times New Roman" w:hAnsi="Times New Roman" w:cs="Times New Roman"/>
+      <w:sz w:val="24"/>
+      <w:szCs w:val="24"/>
+    </w:rPr>
+  </w:style>
+  <w:style w:type="paragraph" w:customStyle="1" w:styleId="ADEDA14E7AC04F11B6D4E5373F8CD2E41">
+    <w:name w:val="ADEDA14E7AC04F11B6D4E5373F8CD2E41"/>
+    <w:rsid w:val="00D3708B"/>
+    <w:pPr>
+      <w:widowControl w:val="0"/>
+      <w:autoSpaceDE w:val="0"/>
+      <w:autoSpaceDN w:val="0"/>
+      <w:adjustRightInd w:val="0"/>
+      <w:spacing w:after="0" w:line="240" w:lineRule="auto"/>
+    </w:pPr>
+    <w:rPr>
+      <w:rFonts w:ascii="Times New Roman" w:eastAsia="Times New Roman" w:hAnsi="Times New Roman" w:cs="Times New Roman"/>
+      <w:sz w:val="24"/>
+      <w:szCs w:val="24"/>
+    </w:rPr>
+  </w:style>
+  <w:style w:type="paragraph" w:customStyle="1" w:styleId="FCC24AD14AE3482EA9BCB5D280B88EA61">
+    <w:name w:val="FCC24AD14AE3482EA9BCB5D280B88EA61"/>
+    <w:rsid w:val="00D3708B"/>
+    <w:pPr>
+      <w:widowControl w:val="0"/>
+      <w:autoSpaceDE w:val="0"/>
+      <w:autoSpaceDN w:val="0"/>
+      <w:adjustRightInd w:val="0"/>
+      <w:spacing w:after="0" w:line="240" w:lineRule="auto"/>
+    </w:pPr>
+    <w:rPr>
+      <w:rFonts w:ascii="Times New Roman" w:eastAsia="Times New Roman" w:hAnsi="Times New Roman" w:cs="Times New Roman"/>
+      <w:sz w:val="24"/>
+      <w:szCs w:val="24"/>
+    </w:rPr>
+  </w:style>
+  <w:style w:type="paragraph" w:customStyle="1" w:styleId="FFFED7FE0CFD4188BAA384DCEECEFFD21">
+    <w:name w:val="FFFED7FE0CFD4188BAA384DCEECEFFD21"/>
+    <w:rsid w:val="00D3708B"/>
+    <w:pPr>
+      <w:widowControl w:val="0"/>
+      <w:autoSpaceDE w:val="0"/>
+      <w:autoSpaceDN w:val="0"/>
+      <w:adjustRightInd w:val="0"/>
+      <w:spacing w:after="0" w:line="240" w:lineRule="auto"/>
+    </w:pPr>
+    <w:rPr>
+      <w:rFonts w:ascii="Times New Roman" w:eastAsia="Times New Roman" w:hAnsi="Times New Roman" w:cs="Times New Roman"/>
+      <w:sz w:val="24"/>
+      <w:szCs w:val="24"/>
+    </w:rPr>
+  </w:style>
+  <w:style w:type="paragraph" w:customStyle="1" w:styleId="2CE1EEA917944E6CA3810B9772FFBE271">
+    <w:name w:val="2CE1EEA917944E6CA3810B9772FFBE271"/>
+    <w:rsid w:val="00D3708B"/>
+    <w:pPr>
+      <w:widowControl w:val="0"/>
+      <w:autoSpaceDE w:val="0"/>
+      <w:autoSpaceDN w:val="0"/>
+      <w:adjustRightInd w:val="0"/>
+      <w:spacing w:after="0" w:line="240" w:lineRule="auto"/>
+    </w:pPr>
+    <w:rPr>
+      <w:rFonts w:ascii="Times New Roman" w:eastAsia="Times New Roman" w:hAnsi="Times New Roman" w:cs="Times New Roman"/>
+      <w:sz w:val="24"/>
+      <w:szCs w:val="24"/>
+    </w:rPr>
+  </w:style>
+  <w:style w:type="paragraph" w:customStyle="1" w:styleId="2C4999F566824229B6CEDEED7A7FF20F1">
+    <w:name w:val="2C4999F566824229B6CEDEED7A7FF20F1"/>
+    <w:rsid w:val="00D3708B"/>
+    <w:pPr>
+      <w:widowControl w:val="0"/>
+      <w:autoSpaceDE w:val="0"/>
+      <w:autoSpaceDN w:val="0"/>
+      <w:adjustRightInd w:val="0"/>
+      <w:spacing w:after="0" w:line="240" w:lineRule="auto"/>
+    </w:pPr>
+    <w:rPr>
+      <w:rFonts w:ascii="Times New Roman" w:eastAsia="Times New Roman" w:hAnsi="Times New Roman" w:cs="Times New Roman"/>
+      <w:sz w:val="24"/>
+      <w:szCs w:val="24"/>
+    </w:rPr>
+  </w:style>
+  <w:style w:type="paragraph" w:customStyle="1" w:styleId="32BEEDDED7AF490292BDF375CA239D341">
+    <w:name w:val="32BEEDDED7AF490292BDF375CA239D341"/>
+    <w:rsid w:val="00D3708B"/>
+    <w:pPr>
+      <w:widowControl w:val="0"/>
+      <w:autoSpaceDE w:val="0"/>
+      <w:autoSpaceDN w:val="0"/>
+      <w:adjustRightInd w:val="0"/>
+      <w:spacing w:after="0" w:line="240" w:lineRule="auto"/>
+    </w:pPr>
+    <w:rPr>
+      <w:rFonts w:ascii="Times New Roman" w:eastAsia="Times New Roman" w:hAnsi="Times New Roman" w:cs="Times New Roman"/>
+      <w:sz w:val="24"/>
+      <w:szCs w:val="24"/>
+    </w:rPr>
   </w:style>
 </w:styles>
 </file>

</xml_diff>

<commit_message>
Fix Attn + Email
</commit_message>
<xml_diff>
--- a/src/assets/template/ServiceContractTemplate.docx
+++ b/src/assets/template/ServiceContractTemplate.docx
@@ -831,6 +831,54 @@
         <w:rPr>
           <w:bCs/>
         </w:rPr>
+        <w:t>}</w:t>
+      </w:r>
+    </w:p>
+    <w:p>
+      <w:pPr>
+        <w:keepLines/>
+        <w:widowControl/>
+        <w:ind w:right="-810"/>
+        <w:rPr>
+          <w:bCs/>
+        </w:rPr>
+      </w:pPr>
+      <w:r>
+        <w:rPr>
+          <w:bCs/>
+        </w:rPr>
+        <w:t>{</w:t>
+      </w:r>
+      <w:proofErr w:type="spellStart"/>
+      <w:r>
+        <w:rPr>
+          <w:bCs/>
+        </w:rPr>
+        <w:t>ContractorAttn</w:t>
+      </w:r>
+      <w:proofErr w:type="spellEnd"/>
+      <w:r>
+        <w:rPr>
+          <w:bCs/>
+        </w:rPr>
+        <w:t>}</w:t>
+      </w:r>
+    </w:p>
+    <w:p>
+      <w:pPr>
+        <w:keepLines/>
+        <w:widowControl/>
+        <w:ind w:right="-810"/>
+      </w:pPr>
+      <w:r>
+        <w:t>{</w:t>
+      </w:r>
+      <w:proofErr w:type="spellStart"/>
+      <w:r>
+        <w:t>ContractorEmail</w:t>
+      </w:r>
+      <w:proofErr w:type="spellEnd"/>
+      <w:r>
         <w:t>}</w:t>
       </w:r>
     </w:p>
@@ -858,38 +906,7 @@
         <w:rPr>
           <w:bCs/>
         </w:rPr>
-        <w:t>{</w:t>
-      </w:r>
-      <w:proofErr w:type="spellStart"/>
-      <w:r>
-        <w:rPr>
-          <w:bCs/>
-        </w:rPr>
-        <w:t>ContractorAttn</w:t>
-      </w:r>
-      <w:proofErr w:type="spellEnd"/>
-      <w:r>
-        <w:rPr>
-          <w:bCs/>
-        </w:rPr>
-        <w:t>}</w:t>
-      </w:r>
-      <w:r>
-        <w:rPr>
-          <w:bCs/>
-        </w:rPr>
         <w:br/>
-      </w:r>
-      <w:r>
-        <w:t>{</w:t>
-      </w:r>
-      <w:proofErr w:type="spellStart"/>
-      <w:r>
-        <w:t>ContractorEmail</w:t>
-      </w:r>
-      <w:proofErr w:type="spellEnd"/>
-      <w:r>
-        <w:t>}</w:t>
       </w:r>
     </w:p>
     <w:p>
@@ -18154,6 +18171,7 @@
     <w:rsid w:val="000D3EA6"/>
     <w:rsid w:val="00121DFF"/>
     <w:rsid w:val="002C39C8"/>
+    <w:rsid w:val="00307CD0"/>
     <w:rsid w:val="00745234"/>
     <w:rsid w:val="00A41A3C"/>
     <w:rsid w:val="00AC27DA"/>
@@ -18620,110 +18638,6 @@
     <w:rPr>
       <w:color w:val="808080"/>
     </w:rPr>
-  </w:style>
-  <w:style w:type="paragraph" w:customStyle="1" w:styleId="E6E5FAD5D66B4904AEC897FDB89CE7D6">
-    <w:name w:val="E6E5FAD5D66B4904AEC897FDB89CE7D6"/>
-    <w:rsid w:val="00E26348"/>
-  </w:style>
-  <w:style w:type="paragraph" w:customStyle="1" w:styleId="91A09D796CE14D50BA8FC4A9B24D79AD">
-    <w:name w:val="91A09D796CE14D50BA8FC4A9B24D79AD"/>
-    <w:rsid w:val="00E26348"/>
-  </w:style>
-  <w:style w:type="paragraph" w:customStyle="1" w:styleId="60AB4B7E6844462FA5E9C5DC28F9CD2F">
-    <w:name w:val="60AB4B7E6844462FA5E9C5DC28F9CD2F"/>
-    <w:rsid w:val="00E26348"/>
-  </w:style>
-  <w:style w:type="paragraph" w:customStyle="1" w:styleId="EE5FBFAC9C6F47FEB75BD1FB27528A91">
-    <w:name w:val="EE5FBFAC9C6F47FEB75BD1FB27528A91"/>
-    <w:rsid w:val="00E26348"/>
-  </w:style>
-  <w:style w:type="paragraph" w:customStyle="1" w:styleId="F6BC990892B447AAA7FFC02C80499566">
-    <w:name w:val="F6BC990892B447AAA7FFC02C80499566"/>
-    <w:rsid w:val="00E26348"/>
-  </w:style>
-  <w:style w:type="paragraph" w:customStyle="1" w:styleId="1BCABAC0D2AE41839A26BD761040AC2A">
-    <w:name w:val="1BCABAC0D2AE41839A26BD761040AC2A"/>
-    <w:rsid w:val="00E26348"/>
-  </w:style>
-  <w:style w:type="paragraph" w:customStyle="1" w:styleId="FCC24AD14AE3482EA9BCB5D280B88EA6">
-    <w:name w:val="FCC24AD14AE3482EA9BCB5D280B88EA6"/>
-    <w:rsid w:val="00E26348"/>
-  </w:style>
-  <w:style w:type="paragraph" w:customStyle="1" w:styleId="2CE1EEA917944E6CA3810B9772FFBE27">
-    <w:name w:val="2CE1EEA917944E6CA3810B9772FFBE27"/>
-    <w:rsid w:val="00E26348"/>
-  </w:style>
-  <w:style w:type="paragraph" w:customStyle="1" w:styleId="32BEEDDED7AF490292BDF375CA239D34">
-    <w:name w:val="32BEEDDED7AF490292BDF375CA239D34"/>
-    <w:rsid w:val="00E26348"/>
-  </w:style>
-  <w:style w:type="paragraph" w:customStyle="1" w:styleId="AF43CFB92B0C472D99E067E6C40B8AA26">
-    <w:name w:val="AF43CFB92B0C472D99E067E6C40B8AA26"/>
-    <w:rsid w:val="00AC27DA"/>
-    <w:pPr>
-      <w:widowControl w:val="0"/>
-      <w:autoSpaceDE w:val="0"/>
-      <w:autoSpaceDN w:val="0"/>
-      <w:adjustRightInd w:val="0"/>
-      <w:spacing w:after="0" w:line="240" w:lineRule="auto"/>
-    </w:pPr>
-    <w:rPr>
-      <w:rFonts w:ascii="Times New Roman" w:eastAsia="Times New Roman" w:hAnsi="Times New Roman" w:cs="Times New Roman"/>
-      <w:sz w:val="24"/>
-      <w:szCs w:val="24"/>
-    </w:rPr>
-  </w:style>
-  <w:style w:type="paragraph" w:customStyle="1" w:styleId="620E7E2A861547D0BC87B5978D16F9AC1">
-    <w:name w:val="620E7E2A861547D0BC87B5978D16F9AC1"/>
-    <w:rsid w:val="00AC27DA"/>
-    <w:pPr>
-      <w:widowControl w:val="0"/>
-      <w:autoSpaceDE w:val="0"/>
-      <w:autoSpaceDN w:val="0"/>
-      <w:adjustRightInd w:val="0"/>
-      <w:spacing w:after="0" w:line="240" w:lineRule="auto"/>
-    </w:pPr>
-    <w:rPr>
-      <w:rFonts w:ascii="Times New Roman" w:eastAsia="Times New Roman" w:hAnsi="Times New Roman" w:cs="Times New Roman"/>
-      <w:sz w:val="24"/>
-      <w:szCs w:val="24"/>
-    </w:rPr>
-  </w:style>
-  <w:style w:type="paragraph" w:customStyle="1" w:styleId="86698AB5F3E3419D88B615480D83C271">
-    <w:name w:val="86698AB5F3E3419D88B615480D83C271"/>
-    <w:rsid w:val="002C39C8"/>
-  </w:style>
-  <w:style w:type="paragraph" w:customStyle="1" w:styleId="CD57C66C0FE74E8EA59D79A537BD7619">
-    <w:name w:val="CD57C66C0FE74E8EA59D79A537BD7619"/>
-    <w:rsid w:val="002C39C8"/>
-  </w:style>
-  <w:style w:type="paragraph" w:customStyle="1" w:styleId="078D80B7623046A78E195E2DFC9C99AC">
-    <w:name w:val="078D80B7623046A78E195E2DFC9C99AC"/>
-    <w:rsid w:val="002C39C8"/>
-  </w:style>
-  <w:style w:type="paragraph" w:customStyle="1" w:styleId="CC92FD70B66D4342B912A3B6233B65F9">
-    <w:name w:val="CC92FD70B66D4342B912A3B6233B65F9"/>
-    <w:rsid w:val="002C39C8"/>
-  </w:style>
-  <w:style w:type="paragraph" w:customStyle="1" w:styleId="607311314B7C47B2B9B3835FD1441C0A">
-    <w:name w:val="607311314B7C47B2B9B3835FD1441C0A"/>
-    <w:rsid w:val="002C39C8"/>
-  </w:style>
-  <w:style w:type="paragraph" w:customStyle="1" w:styleId="36EB14FCCBC5474EA4837625D9839510">
-    <w:name w:val="36EB14FCCBC5474EA4837625D9839510"/>
-    <w:rsid w:val="002C39C8"/>
-  </w:style>
-  <w:style w:type="paragraph" w:customStyle="1" w:styleId="ADEDA14E7AC04F11B6D4E5373F8CD2E4">
-    <w:name w:val="ADEDA14E7AC04F11B6D4E5373F8CD2E4"/>
-    <w:rsid w:val="002C39C8"/>
-  </w:style>
-  <w:style w:type="paragraph" w:customStyle="1" w:styleId="FFFED7FE0CFD4188BAA384DCEECEFFD2">
-    <w:name w:val="FFFED7FE0CFD4188BAA384DCEECEFFD2"/>
-    <w:rsid w:val="002C39C8"/>
-  </w:style>
-  <w:style w:type="paragraph" w:customStyle="1" w:styleId="2C4999F566824229B6CEDEED7A7FF20F">
-    <w:name w:val="2C4999F566824229B6CEDEED7A7FF20F"/>
-    <w:rsid w:val="002C39C8"/>
   </w:style>
   <w:style w:type="paragraph" w:customStyle="1" w:styleId="AF43CFB92B0C472D99E067E6C40B8AA2">
     <w:name w:val="AF43CFB92B0C472D99E067E6C40B8AA2"/>

</xml_diff>

<commit_message>
Fixed State of Formation for UK properties
</commit_message>
<xml_diff>
--- a/src/assets/template/ServiceContractTemplate.docx
+++ b/src/assets/template/ServiceContractTemplate.docx
@@ -10528,30 +10528,20 @@
     <w:p>
       <w:pPr>
         <w:widowControl/>
+        <w:autoSpaceDE/>
+        <w:autoSpaceDN/>
+        <w:adjustRightInd/>
+      </w:pPr>
+      <w:r>
+        <w:br w:type="page"/>
+      </w:r>
+    </w:p>
+    <w:p>
+      <w:pPr>
+        <w:widowControl/>
         <w:spacing w:after="240"/>
         <w:jc w:val="both"/>
       </w:pPr>
-    </w:p>
-    <w:p>
-      <w:pPr>
-        <w:widowControl/>
-        <w:spacing w:after="240"/>
-        <w:jc w:val="center"/>
-        <w:sectPr>
-          <w:endnotePr>
-            <w:numFmt w:val="decimal"/>
-          </w:endnotePr>
-          <w:type w:val="continuous"/>
-          <w:pgSz w:w="12240" w:h="15840"/>
-          <w:pgMar w:top="1440" w:right="1440" w:bottom="1440" w:left="1440" w:header="1440" w:footer="1440" w:gutter="0"/>
-          <w:cols w:space="720"/>
-          <w:noEndnote/>
-          <w:titlePg/>
-        </w:sectPr>
-      </w:pPr>
-      <w:r>
-        <w:t>REMAINDER OF PAGE INTENTIONALLY LEFT BLANK</w:t>
-      </w:r>
     </w:p>
     <w:p>
       <w:pPr>
@@ -10569,7 +10559,6 @@
           <w:rFonts w:ascii="Times New Roman" w:hAnsi="Times New Roman" w:cs="Times New Roman"/>
           <w:szCs w:val="24"/>
         </w:rPr>
-        <w:lastRenderedPageBreak/>
         <w:t>IN WITNESS WHEREOF, the parties hereto have executed this Contract as of the date and year first above written.</w:t>
       </w:r>
     </w:p>
@@ -18171,10 +18160,10 @@
     <w:rsid w:val="000D3EA6"/>
     <w:rsid w:val="00121DFF"/>
     <w:rsid w:val="002C39C8"/>
-    <w:rsid w:val="00307CD0"/>
     <w:rsid w:val="00745234"/>
     <w:rsid w:val="00A41A3C"/>
     <w:rsid w:val="00AC27DA"/>
+    <w:rsid w:val="00B91C7F"/>
     <w:rsid w:val="00BB2DFB"/>
     <w:rsid w:val="00D10089"/>
     <w:rsid w:val="00D3708B"/>

</xml_diff>